<commit_message>
Added Video Link to progress report
</commit_message>
<xml_diff>
--- a/Progress Report.docx
+++ b/Progress Report.docx
@@ -166,8 +166,42 @@
           <w:szCs w:val="28"/>
           <w:lang w:val="en-US"/>
         </w:rPr>
-        <w:t>Ian Guincho, ipg18, ianguincho</w:t>
-      </w:r>
+        <w:t xml:space="preserve">Ian </w:t>
+      </w:r>
+      <w:proofErr w:type="spellStart"/>
+      <w:r>
+        <w:rPr>
+          <w:rFonts w:eastAsia="Times New Roman"/>
+          <w:color w:val="000000"/>
+          <w:sz w:val="28"/>
+          <w:szCs w:val="28"/>
+          <w:lang w:val="en-US"/>
+        </w:rPr>
+        <w:t>Guincho</w:t>
+      </w:r>
+      <w:proofErr w:type="spellEnd"/>
+      <w:r>
+        <w:rPr>
+          <w:rFonts w:eastAsia="Times New Roman"/>
+          <w:color w:val="000000"/>
+          <w:sz w:val="28"/>
+          <w:szCs w:val="28"/>
+          <w:lang w:val="en-US"/>
+        </w:rPr>
+        <w:t xml:space="preserve">, ipg18, </w:t>
+      </w:r>
+      <w:proofErr w:type="spellStart"/>
+      <w:r>
+        <w:rPr>
+          <w:rFonts w:eastAsia="Times New Roman"/>
+          <w:color w:val="000000"/>
+          <w:sz w:val="28"/>
+          <w:szCs w:val="28"/>
+          <w:lang w:val="en-US"/>
+        </w:rPr>
+        <w:t>ianguincho</w:t>
+      </w:r>
+      <w:proofErr w:type="spellEnd"/>
     </w:p>
     <w:p>
       <w:pPr>
@@ -222,8 +256,20 @@
           <w:szCs w:val="28"/>
           <w:lang w:val="en-US"/>
         </w:rPr>
-        <w:t>Christopher Alvarez, cba18, ChrisBrian</w:t>
-      </w:r>
+        <w:t xml:space="preserve">Christopher Alvarez, cba18, </w:t>
+      </w:r>
+      <w:proofErr w:type="spellStart"/>
+      <w:r>
+        <w:rPr>
+          <w:rFonts w:eastAsia="Times New Roman"/>
+          <w:color w:val="000000"/>
+          <w:sz w:val="28"/>
+          <w:szCs w:val="28"/>
+          <w:lang w:val="en-US"/>
+        </w:rPr>
+        <w:t>ChrisBrian</w:t>
+      </w:r>
+      <w:proofErr w:type="spellEnd"/>
     </w:p>
     <w:p>
       <w:pPr>
@@ -242,15 +288,49 @@
           <w:lang w:val="en-US"/>
         </w:rPr>
       </w:pPr>
-      <w:r>
-        <w:rPr>
-          <w:rFonts w:eastAsia="Times New Roman"/>
-          <w:color w:val="000000"/>
-          <w:sz w:val="28"/>
-          <w:szCs w:val="28"/>
-          <w:lang w:val="en-US"/>
-        </w:rPr>
-        <w:t>Ardonniss Zimero asz19</w:t>
+      <w:proofErr w:type="spellStart"/>
+      <w:r>
+        <w:rPr>
+          <w:rFonts w:eastAsia="Times New Roman"/>
+          <w:color w:val="000000"/>
+          <w:sz w:val="28"/>
+          <w:szCs w:val="28"/>
+          <w:lang w:val="en-US"/>
+        </w:rPr>
+        <w:t>Ardonniss</w:t>
+      </w:r>
+      <w:proofErr w:type="spellEnd"/>
+      <w:r>
+        <w:rPr>
+          <w:rFonts w:eastAsia="Times New Roman"/>
+          <w:color w:val="000000"/>
+          <w:sz w:val="28"/>
+          <w:szCs w:val="28"/>
+          <w:lang w:val="en-US"/>
+        </w:rPr>
+        <w:t xml:space="preserve"> </w:t>
+      </w:r>
+      <w:proofErr w:type="spellStart"/>
+      <w:r>
+        <w:rPr>
+          <w:rFonts w:eastAsia="Times New Roman"/>
+          <w:color w:val="000000"/>
+          <w:sz w:val="28"/>
+          <w:szCs w:val="28"/>
+          <w:lang w:val="en-US"/>
+        </w:rPr>
+        <w:t>Zimero</w:t>
+      </w:r>
+      <w:proofErr w:type="spellEnd"/>
+      <w:r>
+        <w:rPr>
+          <w:rFonts w:eastAsia="Times New Roman"/>
+          <w:color w:val="000000"/>
+          <w:sz w:val="28"/>
+          <w:szCs w:val="28"/>
+          <w:lang w:val="en-US"/>
+        </w:rPr>
+        <w:t xml:space="preserve"> asz19</w:t>
       </w:r>
     </w:p>
     <w:p>
@@ -729,15 +809,27 @@
           <w:lang w:val="en-US"/>
         </w:rPr>
       </w:pPr>
-      <w:r>
-        <w:rPr>
-          <w:rFonts w:eastAsia="Times New Roman"/>
-          <w:color w:val="000000"/>
-          <w:sz w:val="24"/>
-          <w:szCs w:val="24"/>
-          <w:lang w:val="en-US"/>
-        </w:rPr>
-        <w:t>Ardonniss- Worked on dash, improved the climb code, improved the movement, added forces to the movement. Created character, created animation for new character. Added Tile sets to unity. Helped with level design.</w:t>
+      <w:proofErr w:type="spellStart"/>
+      <w:r>
+        <w:rPr>
+          <w:rFonts w:eastAsia="Times New Roman"/>
+          <w:color w:val="000000"/>
+          <w:sz w:val="24"/>
+          <w:szCs w:val="24"/>
+          <w:lang w:val="en-US"/>
+        </w:rPr>
+        <w:t>Ardonniss</w:t>
+      </w:r>
+      <w:proofErr w:type="spellEnd"/>
+      <w:r>
+        <w:rPr>
+          <w:rFonts w:eastAsia="Times New Roman"/>
+          <w:color w:val="000000"/>
+          <w:sz w:val="24"/>
+          <w:szCs w:val="24"/>
+          <w:lang w:val="en-US"/>
+        </w:rPr>
+        <w:t>- Worked on dash, improved the climb code, improved the movement, added forces to the movement. Created character, created animation for new character. Added Tile sets to unity. Helped with level design.</w:t>
       </w:r>
     </w:p>
     <w:p>
@@ -889,6 +981,11 @@
       </w:pPr>
     </w:p>
     <w:p>
+      <w:pPr>
+        <w:rPr>
+          <w:lang w:val="en-US"/>
+        </w:rPr>
+      </w:pPr>
       <w:r>
         <w:rPr>
           <w:rFonts w:ascii="Times New Roman" w:eastAsia="Times New Roman" w:hAnsi="Times New Roman" w:cs="Times New Roman"/>
@@ -898,6 +995,16 @@
         </w:rPr>
         <w:br/>
       </w:r>
+      <w:hyperlink r:id="rId5" w:history="1">
+        <w:r>
+          <w:rPr>
+            <w:rStyle w:val="Hyperlink"/>
+            <w:rFonts w:ascii="Segoe UI" w:hAnsi="Segoe UI" w:cs="Segoe UI"/>
+            <w:shd w:val="clear" w:color="auto" w:fill="0D1117"/>
+          </w:rPr>
+          <w:t>https://www.youtube.com/watch?v=65OVTYBY9JU</w:t>
+        </w:r>
+      </w:hyperlink>
       <w:r>
         <w:rPr>
           <w:rFonts w:ascii="Times New Roman" w:eastAsia="Times New Roman" w:hAnsi="Times New Roman" w:cs="Times New Roman"/>

</xml_diff>